<commit_message>
segunda version de casos de uso
</commit_message>
<xml_diff>
--- a/Documentacion/Casos de uso.docx
+++ b/Documentacion/Casos de uso.docx
@@ -175,8 +175,231 @@
         </w:rPr>
         <w:t>Las especificaciones de casos de uso están por separado en cada documento</w:t>
       </w:r>
+    </w:p>
+    <w:p>
+      <w:pPr>
+        <w:jc w:val="center"/>
+        <w:rPr>
+          <w:rFonts w:ascii="Arial" w:hAnsi="Arial" w:cs="Arial"/>
+          <w:b/>
+          <w:sz w:val="24"/>
+          <w:u w:val="single"/>
+        </w:rPr>
+      </w:pPr>
+    </w:p>
+    <w:p>
+      <w:pPr>
+        <w:jc w:val="center"/>
+        <w:rPr>
+          <w:rFonts w:ascii="Arial" w:hAnsi="Arial" w:cs="Arial"/>
+          <w:b/>
+          <w:sz w:val="24"/>
+          <w:u w:val="single"/>
+        </w:rPr>
+      </w:pPr>
+    </w:p>
+    <w:p>
+      <w:pPr>
+        <w:jc w:val="center"/>
+        <w:rPr>
+          <w:rFonts w:ascii="Arial" w:hAnsi="Arial" w:cs="Arial"/>
+          <w:b/>
+          <w:sz w:val="24"/>
+          <w:u w:val="single"/>
+        </w:rPr>
+      </w:pPr>
+    </w:p>
+    <w:p>
+      <w:pPr>
+        <w:jc w:val="center"/>
+        <w:rPr>
+          <w:rFonts w:ascii="Arial" w:hAnsi="Arial" w:cs="Arial"/>
+          <w:b/>
+          <w:sz w:val="24"/>
+          <w:u w:val="single"/>
+        </w:rPr>
+      </w:pPr>
+    </w:p>
+    <w:p>
+      <w:pPr>
+        <w:jc w:val="center"/>
+        <w:rPr>
+          <w:rFonts w:ascii="Arial" w:hAnsi="Arial" w:cs="Arial"/>
+          <w:b/>
+          <w:sz w:val="24"/>
+          <w:u w:val="single"/>
+        </w:rPr>
+      </w:pPr>
+    </w:p>
+    <w:p>
+      <w:pPr>
+        <w:jc w:val="center"/>
+        <w:rPr>
+          <w:rFonts w:ascii="Arial" w:hAnsi="Arial" w:cs="Arial"/>
+          <w:b/>
+          <w:sz w:val="24"/>
+          <w:u w:val="single"/>
+        </w:rPr>
+      </w:pPr>
+    </w:p>
+    <w:p>
+      <w:pPr>
+        <w:jc w:val="center"/>
+        <w:rPr>
+          <w:rFonts w:ascii="Arial" w:hAnsi="Arial" w:cs="Arial"/>
+          <w:b/>
+          <w:sz w:val="24"/>
+          <w:u w:val="single"/>
+        </w:rPr>
+      </w:pPr>
+    </w:p>
+    <w:p>
+      <w:pPr>
+        <w:jc w:val="center"/>
+        <w:rPr>
+          <w:rFonts w:ascii="Arial" w:hAnsi="Arial" w:cs="Arial"/>
+          <w:b/>
+          <w:sz w:val="24"/>
+          <w:u w:val="single"/>
+        </w:rPr>
+      </w:pPr>
+    </w:p>
+    <w:p>
+      <w:pPr>
+        <w:jc w:val="center"/>
+        <w:rPr>
+          <w:rFonts w:ascii="Arial" w:hAnsi="Arial" w:cs="Arial"/>
+          <w:b/>
+          <w:sz w:val="24"/>
+          <w:u w:val="single"/>
+        </w:rPr>
+      </w:pPr>
+    </w:p>
+    <w:p>
+      <w:pPr>
+        <w:jc w:val="center"/>
+        <w:rPr>
+          <w:rFonts w:ascii="Arial" w:hAnsi="Arial" w:cs="Arial"/>
+          <w:b/>
+          <w:sz w:val="24"/>
+          <w:u w:val="single"/>
+        </w:rPr>
+      </w:pPr>
+    </w:p>
+    <w:p>
+      <w:pPr>
+        <w:jc w:val="center"/>
+        <w:rPr>
+          <w:rFonts w:ascii="Arial" w:hAnsi="Arial" w:cs="Arial"/>
+          <w:b/>
+          <w:sz w:val="24"/>
+          <w:u w:val="single"/>
+        </w:rPr>
+      </w:pPr>
+      <w:r>
+        <w:rPr>
+          <w:rFonts w:ascii="Arial" w:hAnsi="Arial" w:cs="Arial"/>
+          <w:b/>
+          <w:sz w:val="24"/>
+          <w:u w:val="single"/>
+        </w:rPr>
+        <w:lastRenderedPageBreak/>
+        <w:t>SEGUNDA VERSION DE CASOS USO</w:t>
+      </w:r>
+    </w:p>
+    <w:p>
+      <w:pPr>
+        <w:jc w:val="center"/>
+        <w:rPr>
+          <w:rFonts w:ascii="Arial" w:hAnsi="Arial" w:cs="Arial"/>
+          <w:sz w:val="24"/>
+        </w:rPr>
+      </w:pPr>
+    </w:p>
+    <w:p>
+      <w:pPr>
+        <w:jc w:val="center"/>
+        <w:rPr>
+          <w:rFonts w:ascii="Arial" w:hAnsi="Arial" w:cs="Arial"/>
+          <w:sz w:val="24"/>
+        </w:rPr>
+      </w:pPr>
       <w:bookmarkStart w:id="0" w:name="_GoBack"/>
       <w:bookmarkEnd w:id="0"/>
+      <w:r>
+        <w:rPr>
+          <w:noProof/>
+          <w:lang w:eastAsia="es-ES"/>
+        </w:rPr>
+        <w:drawing>
+          <wp:anchor distT="0" distB="0" distL="114300" distR="114300" simplePos="0" relativeHeight="251659264" behindDoc="0" locked="0" layoutInCell="1" allowOverlap="1" wp14:anchorId="3849E2FE" wp14:editId="0595EFE3">
+            <wp:simplePos x="0" y="0"/>
+            <wp:positionH relativeFrom="margin">
+              <wp:posOffset>-327660</wp:posOffset>
+            </wp:positionH>
+            <wp:positionV relativeFrom="paragraph">
+              <wp:posOffset>690245</wp:posOffset>
+            </wp:positionV>
+            <wp:extent cx="6076950" cy="4257675"/>
+            <wp:effectExtent l="57150" t="57150" r="114300" b="123825"/>
+            <wp:wrapSquare wrapText="bothSides"/>
+            <wp:docPr id="2" name="Imagen 2"/>
+            <wp:cNvGraphicFramePr>
+              <a:graphicFrameLocks xmlns:a="http://schemas.openxmlformats.org/drawingml/2006/main" noChangeAspect="1"/>
+            </wp:cNvGraphicFramePr>
+            <a:graphic xmlns:a="http://schemas.openxmlformats.org/drawingml/2006/main">
+              <a:graphicData uri="http://schemas.openxmlformats.org/drawingml/2006/picture">
+                <pic:pic xmlns:pic="http://schemas.openxmlformats.org/drawingml/2006/picture">
+                  <pic:nvPicPr>
+                    <pic:cNvPr id="1" name=""/>
+                    <pic:cNvPicPr/>
+                  </pic:nvPicPr>
+                  <pic:blipFill>
+                    <a:blip r:embed="rId6">
+                      <a:extLst>
+                        <a:ext uri="{28A0092B-C50C-407E-A947-70E740481C1C}">
+                          <a14:useLocalDpi xmlns:a14="http://schemas.microsoft.com/office/drawing/2010/main" val="0"/>
+                        </a:ext>
+                      </a:extLst>
+                    </a:blip>
+                    <a:stretch>
+                      <a:fillRect/>
+                    </a:stretch>
+                  </pic:blipFill>
+                  <pic:spPr>
+                    <a:xfrm>
+                      <a:off x="0" y="0"/>
+                      <a:ext cx="6076950" cy="4257675"/>
+                    </a:xfrm>
+                    <a:prstGeom prst="rect">
+                      <a:avLst/>
+                    </a:prstGeom>
+                    <a:ln w="6350" cap="sq">
+                      <a:solidFill>
+                        <a:srgbClr val="000000"/>
+                      </a:solidFill>
+                      <a:miter lim="800000"/>
+                    </a:ln>
+                    <a:effectLst>
+                      <a:outerShdw blurRad="57150" dist="50800" dir="2700000" algn="tl" rotWithShape="0">
+                        <a:srgbClr val="000000">
+                          <a:alpha val="40000"/>
+                        </a:srgbClr>
+                      </a:outerShdw>
+                    </a:effectLst>
+                  </pic:spPr>
+                </pic:pic>
+              </a:graphicData>
+            </a:graphic>
+            <wp14:sizeRelH relativeFrom="page">
+              <wp14:pctWidth>0</wp14:pctWidth>
+            </wp14:sizeRelH>
+            <wp14:sizeRelV relativeFrom="page">
+              <wp14:pctHeight>0</wp14:pctHeight>
+            </wp14:sizeRelV>
+          </wp:anchor>
+        </w:drawing>
+      </w:r>
     </w:p>
     <w:sectPr>
       <w:pgSz w:w="11906" w:h="16838"/>
@@ -1129,7 +1352,7 @@
       <w:lang w:val="es-PE"/>
     </w:rPr>
   </w:style>
-  <w:style w:type="paragraph" w:styleId="a">
+  <w:style w:type="paragraph" w:customStyle="1" w:styleId="a">
     <w:basedOn w:val="Normal"/>
     <w:next w:val="Normal"/>
     <w:qFormat/>
@@ -1311,8 +1534,8 @@
       <w:lang w:val="es-PE"/>
     </w:rPr>
   </w:style>
-  <w:style w:type="character" w:customStyle="1" w:styleId="TtuloCar">
-    <w:name w:val="Título Car"/>
+  <w:style w:type="character" w:customStyle="1" w:styleId="PuestoCar1">
+    <w:name w:val="Puesto Car1"/>
     <w:link w:val="Puesto"/>
     <w:rsid w:val="00457EE8"/>
     <w:rPr>
@@ -1326,7 +1549,7 @@
     <w:name w:val="Title"/>
     <w:basedOn w:val="Normal"/>
     <w:next w:val="Normal"/>
-    <w:link w:val="TtuloCar"/>
+    <w:link w:val="PuestoCar1"/>
     <w:qFormat/>
     <w:rsid w:val="00457EE8"/>
     <w:pPr>
@@ -1343,7 +1566,6 @@
   <w:style w:type="character" w:customStyle="1" w:styleId="PuestoCar">
     <w:name w:val="Puesto Car"/>
     <w:basedOn w:val="Fuentedeprrafopredeter"/>
-    <w:link w:val="Puesto"/>
     <w:uiPriority w:val="10"/>
     <w:rsid w:val="00457EE8"/>
     <w:rPr>

</xml_diff>